<commit_message>
Tom's June edits to main manuscript and finish cover letter draft
</commit_message>
<xml_diff>
--- a/manuscript/Coauthors/PNAS/PNASTemplateforMainManuscript.docx
+++ b/manuscript/Coauthors/PNAS/PNASTemplateforMainManuscript.docx
@@ -780,22 +780,288 @@
       <w:pPr>
         <w:pStyle w:val="Normal"/>
         <w:rPr>
-          <w:rFonts w:ascii="Arial" w:hAnsi="Arial" w:cs="Arial"/>
-          <w:sz w:val="20"/>
-          <w:szCs w:val="20"/>
-        </w:rPr>
-      </w:pPr>
-      <w:r>
-        <w:rPr>
-          <w:rFonts w:cs="Arial" w:ascii="Arial" w:hAnsi="Arial"/>
-          <w:sz w:val="20"/>
-          <w:szCs w:val="20"/>
-        </w:rPr>
-        <w:t xml:space="preserve">Alice H. MacQueen*, Li Zhang*, Jason Bonnette, Arvid Boe, Philip Fay, Felix Fritschi, David B. Lowry, Rob Mitchell, Francis Rouquette, Yanqi Wu, Thomas </w:t>
-      </w:r>
-      <w:r>
-        <w:rPr>
-          <w:rFonts w:cs="Arial" w:ascii="Arial" w:hAnsi="Arial"/>
+          <w:rFonts w:ascii="aRial" w:hAnsi="aRial" w:cs="Arial"/>
+          <w:sz w:val="20"/>
+          <w:szCs w:val="20"/>
+        </w:rPr>
+      </w:pPr>
+      <w:r>
+        <w:rPr>
+          <w:rFonts w:cs="Arial" w:ascii="aRial" w:hAnsi="aRial"/>
+          <w:sz w:val="20"/>
+          <w:szCs w:val="20"/>
+        </w:rPr>
+        <w:t>Alice H. MacQueen*</w:t>
+      </w:r>
+      <w:r>
+        <w:rPr>
+          <w:rFonts w:cs="Arial" w:ascii="aRial" w:hAnsi="aRial"/>
+          <w:sz w:val="20"/>
+          <w:szCs w:val="20"/>
+        </w:rPr>
+        <w:t>^</w:t>
+      </w:r>
+      <w:r>
+        <w:rPr>
+          <w:rFonts w:cs="Arial" w:ascii="aRial" w:hAnsi="aRial"/>
+          <w:sz w:val="20"/>
+          <w:szCs w:val="20"/>
+          <w:vertAlign w:val="superscript"/>
+        </w:rPr>
+        <w:t>1</w:t>
+      </w:r>
+      <w:r>
+        <w:rPr>
+          <w:rFonts w:cs="Arial" w:ascii="aRial" w:hAnsi="aRial"/>
+          <w:sz w:val="20"/>
+          <w:szCs w:val="20"/>
+        </w:rPr>
+        <w:t>, Li Zhang*</w:t>
+      </w:r>
+      <w:r>
+        <w:rPr>
+          <w:rFonts w:cs="Arial" w:ascii="aRial" w:hAnsi="aRial"/>
+          <w:sz w:val="20"/>
+          <w:szCs w:val="20"/>
+          <w:vertAlign w:val="superscript"/>
+        </w:rPr>
+        <w:t>1</w:t>
+      </w:r>
+      <w:r>
+        <w:rPr>
+          <w:rFonts w:cs="Arial" w:ascii="aRial" w:hAnsi="aRial"/>
+          <w:sz w:val="20"/>
+          <w:szCs w:val="20"/>
+        </w:rPr>
+        <w:t>, Jason Bonnette</w:t>
+      </w:r>
+      <w:r>
+        <w:rPr>
+          <w:rFonts w:cs="Arial" w:ascii="aRial" w:hAnsi="aRial"/>
+          <w:sz w:val="20"/>
+          <w:szCs w:val="20"/>
+          <w:vertAlign w:val="superscript"/>
+        </w:rPr>
+        <w:t xml:space="preserve">1 </w:t>
+      </w:r>
+      <w:r>
+        <w:rPr>
+          <w:rFonts w:cs="Arial" w:ascii="aRial" w:hAnsi="aRial"/>
+          <w:sz w:val="20"/>
+          <w:szCs w:val="20"/>
+        </w:rPr>
+        <w:t xml:space="preserve">, Arvid </w:t>
+      </w:r>
+      <w:r>
+        <w:rPr>
+          <w:rFonts w:cs="Arial" w:ascii="aRial" w:hAnsi="aRial"/>
+          <w:sz w:val="20"/>
+          <w:szCs w:val="20"/>
+        </w:rPr>
+        <w:t xml:space="preserve">R. </w:t>
+      </w:r>
+      <w:r>
+        <w:rPr>
+          <w:rFonts w:cs="Arial" w:ascii="aRial" w:hAnsi="aRial"/>
+          <w:sz w:val="20"/>
+          <w:szCs w:val="20"/>
+        </w:rPr>
+        <w:t>Boe</w:t>
+      </w:r>
+      <w:r>
+        <w:rPr>
+          <w:rFonts w:cs="Arial" w:ascii="aRial" w:hAnsi="aRial"/>
+          <w:sz w:val="20"/>
+          <w:szCs w:val="20"/>
+          <w:vertAlign w:val="superscript"/>
+        </w:rPr>
+        <w:t>2</w:t>
+      </w:r>
+      <w:r>
+        <w:rPr>
+          <w:rFonts w:cs="Arial" w:ascii="aRial" w:hAnsi="aRial"/>
+          <w:sz w:val="20"/>
+          <w:szCs w:val="20"/>
+        </w:rPr>
+        <w:t xml:space="preserve">, Philip </w:t>
+      </w:r>
+      <w:r>
+        <w:rPr>
+          <w:rFonts w:cs="Arial" w:ascii="aRial" w:hAnsi="aRial"/>
+          <w:sz w:val="20"/>
+          <w:szCs w:val="20"/>
+        </w:rPr>
+        <w:t xml:space="preserve">A. </w:t>
+      </w:r>
+      <w:r>
+        <w:rPr>
+          <w:rFonts w:cs="Arial" w:ascii="aRial" w:hAnsi="aRial"/>
+          <w:sz w:val="20"/>
+          <w:szCs w:val="20"/>
+        </w:rPr>
+        <w:t>Fay</w:t>
+      </w:r>
+      <w:r>
+        <w:rPr>
+          <w:rFonts w:cs="Arial" w:ascii="aRial" w:hAnsi="aRial"/>
+          <w:sz w:val="20"/>
+          <w:szCs w:val="20"/>
+          <w:vertAlign w:val="superscript"/>
+        </w:rPr>
+        <w:t>3</w:t>
+      </w:r>
+      <w:r>
+        <w:rPr>
+          <w:rFonts w:cs="Arial" w:ascii="aRial" w:hAnsi="aRial"/>
+          <w:sz w:val="20"/>
+          <w:szCs w:val="20"/>
+        </w:rPr>
+        <w:t xml:space="preserve">, Felix </w:t>
+      </w:r>
+      <w:r>
+        <w:rPr>
+          <w:rFonts w:cs="Arial" w:ascii="aRial" w:hAnsi="aRial"/>
+          <w:sz w:val="20"/>
+          <w:szCs w:val="20"/>
+        </w:rPr>
+        <w:t xml:space="preserve">B. </w:t>
+      </w:r>
+      <w:r>
+        <w:rPr>
+          <w:rFonts w:cs="Arial" w:ascii="aRial" w:hAnsi="aRial"/>
+          <w:sz w:val="20"/>
+          <w:szCs w:val="20"/>
+        </w:rPr>
+        <w:t>Fritschi</w:t>
+      </w:r>
+      <w:r>
+        <w:rPr>
+          <w:rFonts w:cs="Arial" w:ascii="aRial" w:hAnsi="aRial"/>
+          <w:sz w:val="20"/>
+          <w:szCs w:val="20"/>
+          <w:vertAlign w:val="superscript"/>
+        </w:rPr>
+        <w:t>4</w:t>
+      </w:r>
+      <w:r>
+        <w:rPr>
+          <w:rFonts w:cs="Arial" w:ascii="aRial" w:hAnsi="aRial"/>
+          <w:sz w:val="20"/>
+          <w:szCs w:val="20"/>
+        </w:rPr>
+        <w:t>, David B. Lowry</w:t>
+      </w:r>
+      <w:r>
+        <w:rPr>
+          <w:rFonts w:cs="Arial" w:ascii="aRial" w:hAnsi="aRial"/>
+          <w:sz w:val="20"/>
+          <w:szCs w:val="20"/>
+          <w:vertAlign w:val="superscript"/>
+        </w:rPr>
+        <w:t>5</w:t>
+      </w:r>
+      <w:r>
+        <w:rPr>
+          <w:rFonts w:cs="Arial" w:ascii="aRial" w:hAnsi="aRial"/>
+          <w:sz w:val="20"/>
+          <w:szCs w:val="20"/>
+        </w:rPr>
+        <w:t>, Rob</w:t>
+      </w:r>
+      <w:r>
+        <w:rPr>
+          <w:rFonts w:cs="Arial" w:ascii="aRial" w:hAnsi="aRial"/>
+          <w:sz w:val="20"/>
+          <w:szCs w:val="20"/>
+        </w:rPr>
+        <w:t xml:space="preserve">ert B. </w:t>
+      </w:r>
+      <w:r>
+        <w:rPr>
+          <w:rFonts w:cs="Arial" w:ascii="aRial" w:hAnsi="aRial"/>
+          <w:sz w:val="20"/>
+          <w:szCs w:val="20"/>
+        </w:rPr>
+        <w:t>Mitchell</w:t>
+      </w:r>
+      <w:r>
+        <w:rPr>
+          <w:rFonts w:cs="Arial" w:ascii="aRial" w:hAnsi="aRial"/>
+          <w:sz w:val="20"/>
+          <w:szCs w:val="20"/>
+          <w:vertAlign w:val="superscript"/>
+        </w:rPr>
+        <w:t>6</w:t>
+      </w:r>
+      <w:r>
+        <w:rPr>
+          <w:rFonts w:cs="Arial" w:ascii="aRial" w:hAnsi="aRial"/>
+          <w:sz w:val="20"/>
+          <w:szCs w:val="20"/>
+        </w:rPr>
+        <w:t xml:space="preserve">, Francis </w:t>
+      </w:r>
+      <w:r>
+        <w:rPr>
+          <w:rFonts w:cs="Arial" w:ascii="aRial" w:hAnsi="aRial"/>
+          <w:sz w:val="20"/>
+          <w:szCs w:val="20"/>
+        </w:rPr>
+        <w:t xml:space="preserve">M. </w:t>
+      </w:r>
+      <w:r>
+        <w:rPr>
+          <w:rFonts w:cs="Arial" w:ascii="aRial" w:hAnsi="aRial"/>
+          <w:sz w:val="20"/>
+          <w:szCs w:val="20"/>
+        </w:rPr>
+        <w:t xml:space="preserve">Rouquette </w:t>
+      </w:r>
+      <w:r>
+        <w:rPr>
+          <w:rFonts w:cs="Arial" w:ascii="aRial" w:hAnsi="aRial"/>
+          <w:sz w:val="20"/>
+          <w:szCs w:val="20"/>
+        </w:rPr>
+        <w:t>Jr</w:t>
+      </w:r>
+      <w:r>
+        <w:rPr>
+          <w:rFonts w:cs="Arial" w:ascii="aRial" w:hAnsi="aRial"/>
+          <w:sz w:val="20"/>
+          <w:szCs w:val="20"/>
+          <w:vertAlign w:val="superscript"/>
+        </w:rPr>
+        <w:t>7</w:t>
+      </w:r>
+      <w:r>
+        <w:rPr>
+          <w:rFonts w:cs="Arial" w:ascii="aRial" w:hAnsi="aRial"/>
+          <w:sz w:val="20"/>
+          <w:szCs w:val="20"/>
+        </w:rPr>
+        <w:t>, Yanqi Wu</w:t>
+      </w:r>
+      <w:r>
+        <w:rPr>
+          <w:rFonts w:cs="Arial" w:ascii="aRial" w:hAnsi="aRial"/>
+          <w:sz w:val="20"/>
+          <w:szCs w:val="20"/>
+          <w:vertAlign w:val="superscript"/>
+        </w:rPr>
+        <w:t>8</w:t>
+      </w:r>
+      <w:r>
+        <w:rPr>
+          <w:rFonts w:cs="Arial" w:ascii="aRial" w:hAnsi="aRial"/>
+          <w:sz w:val="20"/>
+          <w:szCs w:val="20"/>
+        </w:rPr>
+        <w:t xml:space="preserve">, Thomas </w:t>
+      </w:r>
+      <w:r>
+        <w:rPr>
+          <w:rFonts w:cs="Arial" w:ascii="aRial" w:hAnsi="aRial"/>
           <w:sz w:val="20"/>
           <w:szCs w:val="20"/>
         </w:rPr>
@@ -803,39 +1069,303 @@
       </w:r>
       <w:r>
         <w:rPr>
-          <w:rFonts w:cs="Arial" w:ascii="Arial" w:hAnsi="Arial"/>
+          <w:rFonts w:cs="Arial" w:ascii="aRial" w:hAnsi="aRial"/>
           <w:sz w:val="20"/>
           <w:szCs w:val="20"/>
         </w:rPr>
         <w:t xml:space="preserve"> Juenger</w:t>
       </w:r>
+      <w:r>
+        <w:rPr>
+          <w:rFonts w:cs="Arial" w:ascii="aRial" w:hAnsi="aRial"/>
+          <w:sz w:val="20"/>
+          <w:szCs w:val="20"/>
+        </w:rPr>
+        <w:t>^</w:t>
+      </w:r>
+      <w:r>
+        <w:rPr>
+          <w:rFonts w:cs="Arial" w:ascii="aRial" w:hAnsi="aRial"/>
+          <w:sz w:val="20"/>
+          <w:szCs w:val="20"/>
+          <w:vertAlign w:val="superscript"/>
+        </w:rPr>
+        <w:t>1</w:t>
+      </w:r>
     </w:p>
     <w:p>
       <w:pPr>
         <w:pStyle w:val="Normal"/>
-        <w:rPr>
-          <w:rFonts w:ascii="Arial" w:hAnsi="Arial" w:cs="Arial"/>
-          <w:sz w:val="20"/>
-          <w:szCs w:val="20"/>
-        </w:rPr>
-      </w:pPr>
-      <w:r>
-        <w:rPr>
-          <w:rFonts w:cs="Arial" w:ascii="Arial" w:hAnsi="Arial"/>
-          <w:sz w:val="20"/>
-          <w:szCs w:val="20"/>
-        </w:rPr>
-        <w:t>Paste the full affiliation list here.</w:t>
+        <w:spacing w:lineRule="auto" w:line="240"/>
+        <w:ind w:left="0" w:right="0" w:hanging="0"/>
+        <w:rPr>
+          <w:rFonts w:ascii="aRial" w:hAnsi="aRial" w:cs="Arial"/>
+          <w:sz w:val="20"/>
+          <w:szCs w:val="20"/>
+        </w:rPr>
+      </w:pPr>
+      <w:r>
+        <w:rPr>
+          <w:rFonts w:cs="Arial" w:ascii="aRial" w:hAnsi="aRial"/>
+          <w:sz w:val="20"/>
+          <w:szCs w:val="20"/>
+          <w:vertAlign w:val="superscript"/>
+        </w:rPr>
+        <w:t xml:space="preserve">1 </w:t>
+      </w:r>
+      <w:r>
+        <w:rPr>
+          <w:rFonts w:cs="Arial" w:ascii="aRial" w:hAnsi="aRial"/>
+          <w:sz w:val="20"/>
+          <w:szCs w:val="20"/>
+        </w:rPr>
+        <w:t>Department of Integrative Biology, University of Texas at Austin, Austin, TX, USA</w:t>
       </w:r>
     </w:p>
     <w:p>
       <w:pPr>
         <w:pStyle w:val="Normal"/>
-        <w:rPr/>
-      </w:pPr>
-      <w:r>
-        <w:rPr>
-          <w:rFonts w:cs="Arial" w:ascii="Arial" w:hAnsi="Arial"/>
+        <w:spacing w:lineRule="auto" w:line="240"/>
+        <w:ind w:left="0" w:right="0" w:hanging="0"/>
+        <w:rPr>
+          <w:rFonts w:ascii="aRial" w:hAnsi="aRial" w:cs="Arial"/>
+          <w:sz w:val="20"/>
+          <w:szCs w:val="20"/>
+        </w:rPr>
+      </w:pPr>
+      <w:r>
+        <w:rPr>
+          <w:rFonts w:cs="Arial" w:ascii="aRial" w:hAnsi="aRial"/>
+          <w:sz w:val="20"/>
+          <w:szCs w:val="20"/>
+          <w:vertAlign w:val="superscript"/>
+        </w:rPr>
+        <w:t>2</w:t>
+      </w:r>
+      <w:r>
+        <w:rPr>
+          <w:rFonts w:cs="Arial" w:ascii="aRial" w:hAnsi="aRial"/>
+          <w:sz w:val="20"/>
+          <w:szCs w:val="20"/>
+        </w:rPr>
+        <w:t>Department of Agronomy, Horticulture and Plant Science, South Dakota State University, Brookings, SD, USA</w:t>
+      </w:r>
+    </w:p>
+    <w:p>
+      <w:pPr>
+        <w:pStyle w:val="Normal"/>
+        <w:spacing w:lineRule="auto" w:line="240"/>
+        <w:ind w:left="0" w:right="0" w:hanging="0"/>
+        <w:rPr>
+          <w:rFonts w:ascii="aRial" w:hAnsi="aRial" w:cs="Arial"/>
+          <w:sz w:val="20"/>
+          <w:szCs w:val="20"/>
+        </w:rPr>
+      </w:pPr>
+      <w:r>
+        <w:rPr>
+          <w:rFonts w:cs="Arial" w:ascii="aRial" w:hAnsi="aRial"/>
+          <w:sz w:val="20"/>
+          <w:szCs w:val="20"/>
+          <w:vertAlign w:val="superscript"/>
+        </w:rPr>
+        <w:t>3</w:t>
+      </w:r>
+      <w:r>
+        <w:rPr>
+          <w:rFonts w:cs="Arial" w:ascii="aRial" w:hAnsi="aRial"/>
+          <w:sz w:val="20"/>
+          <w:szCs w:val="20"/>
+        </w:rPr>
+        <w:t>Grassland, Soil and Water Research Laboratory, USDA-ARS, Temple, TX, USA</w:t>
+      </w:r>
+    </w:p>
+    <w:p>
+      <w:pPr>
+        <w:pStyle w:val="Normal"/>
+        <w:spacing w:lineRule="auto" w:line="240"/>
+        <w:ind w:left="0" w:right="0" w:hanging="0"/>
+        <w:rPr>
+          <w:rFonts w:ascii="aRial" w:hAnsi="aRial"/>
+          <w:sz w:val="20"/>
+          <w:szCs w:val="20"/>
+        </w:rPr>
+      </w:pPr>
+      <w:r>
+        <w:rPr>
+          <w:rFonts w:cs="Arial" w:ascii="aRial" w:hAnsi="aRial"/>
+          <w:sz w:val="20"/>
+          <w:szCs w:val="20"/>
+          <w:vertAlign w:val="superscript"/>
+        </w:rPr>
+        <w:t>4</w:t>
+      </w:r>
+      <w:r>
+        <w:rPr>
+          <w:rFonts w:ascii="aRial" w:hAnsi="aRial"/>
+          <w:sz w:val="20"/>
+          <w:szCs w:val="20"/>
+        </w:rPr>
+        <w:t>Division of Plant Sciences, University of Missouri, Columbia, MO, USA</w:t>
+      </w:r>
+    </w:p>
+    <w:p>
+      <w:pPr>
+        <w:pStyle w:val="TextBody"/>
+        <w:spacing w:lineRule="auto" w:line="240"/>
+        <w:ind w:left="0" w:right="0" w:hanging="0"/>
+        <w:rPr>
+          <w:rFonts w:ascii="aRial" w:hAnsi="aRial"/>
+          <w:sz w:val="20"/>
+          <w:szCs w:val="20"/>
+        </w:rPr>
+      </w:pPr>
+      <w:r>
+        <w:rPr>
+          <w:rFonts w:cs="Arial" w:ascii="aRial" w:hAnsi="aRial"/>
+          <w:sz w:val="20"/>
+          <w:szCs w:val="20"/>
+          <w:vertAlign w:val="superscript"/>
+        </w:rPr>
+        <w:t>5</w:t>
+      </w:r>
+      <w:r>
+        <w:rPr>
+          <w:rFonts w:cs="Arial" w:ascii="aRial" w:hAnsi="aRial"/>
+          <w:sz w:val="20"/>
+          <w:szCs w:val="20"/>
+        </w:rPr>
+        <w:t>Department of Plant Biology, Michigan State University, East Lansing, MI, USA</w:t>
+      </w:r>
+    </w:p>
+    <w:p>
+      <w:pPr>
+        <w:pStyle w:val="TextBody"/>
+        <w:spacing w:lineRule="auto" w:line="240"/>
+        <w:ind w:left="0" w:right="0" w:hanging="0"/>
+        <w:rPr>
+          <w:rFonts w:ascii="aRial" w:hAnsi="aRial"/>
+          <w:sz w:val="20"/>
+          <w:szCs w:val="20"/>
+        </w:rPr>
+      </w:pPr>
+      <w:r>
+        <w:rPr>
+          <w:rFonts w:cs="Arial" w:ascii="aRial" w:hAnsi="aRial"/>
+          <w:sz w:val="20"/>
+          <w:szCs w:val="20"/>
+          <w:vertAlign w:val="superscript"/>
+        </w:rPr>
+        <w:t>5</w:t>
+      </w:r>
+      <w:r>
+        <w:rPr>
+          <w:rFonts w:ascii="aRial" w:hAnsi="aRial"/>
+          <w:sz w:val="20"/>
+          <w:szCs w:val="20"/>
+        </w:rPr>
+        <w:t>DOE Great Lakes Bioenergy Research Center, Michigan State University, East Lansing, MI, USA</w:t>
+      </w:r>
+    </w:p>
+    <w:p>
+      <w:pPr>
+        <w:pStyle w:val="Normal"/>
+        <w:spacing w:lineRule="auto" w:line="240"/>
+        <w:ind w:left="0" w:right="0" w:hanging="0"/>
+        <w:rPr>
+          <w:rFonts w:ascii="aRial" w:hAnsi="aRial" w:cs="Arial"/>
+          <w:sz w:val="20"/>
+          <w:szCs w:val="20"/>
+        </w:rPr>
+      </w:pPr>
+      <w:r>
+        <w:rPr>
+          <w:rFonts w:cs="Arial" w:ascii="aRial" w:hAnsi="aRial"/>
+          <w:sz w:val="20"/>
+          <w:szCs w:val="20"/>
+          <w:vertAlign w:val="superscript"/>
+        </w:rPr>
+        <w:t>6</w:t>
+      </w:r>
+      <w:r>
+        <w:rPr>
+          <w:rFonts w:cs="Arial" w:ascii="aRial" w:hAnsi="aRial"/>
+          <w:sz w:val="20"/>
+          <w:szCs w:val="20"/>
+        </w:rPr>
+        <w:t>Wheat, Sorghum, and Forage Research Unit, USDA-ARS, Lincoln, NE, USA</w:t>
+      </w:r>
+    </w:p>
+    <w:p>
+      <w:pPr>
+        <w:pStyle w:val="Normal"/>
+        <w:spacing w:lineRule="auto" w:line="240"/>
+        <w:ind w:left="0" w:right="0" w:hanging="0"/>
+        <w:rPr>
+          <w:rFonts w:ascii="aRial" w:hAnsi="aRial"/>
+          <w:sz w:val="20"/>
+          <w:szCs w:val="20"/>
+        </w:rPr>
+      </w:pPr>
+      <w:r>
+        <w:rPr>
+          <w:rFonts w:cs="Arial" w:ascii="aRial" w:hAnsi="aRial"/>
+          <w:sz w:val="20"/>
+          <w:szCs w:val="20"/>
+          <w:vertAlign w:val="superscript"/>
+        </w:rPr>
+        <w:t>7</w:t>
+      </w:r>
+      <w:r>
+        <w:rPr>
+          <w:rFonts w:ascii="aRial" w:hAnsi="aRial"/>
+          <w:sz w:val="20"/>
+          <w:szCs w:val="20"/>
+        </w:rPr>
+        <w:t>Texas A&amp;M AgriLife Research and Extension Center, Texas A&amp;M University, Overton, TX, USA</w:t>
+      </w:r>
+    </w:p>
+    <w:p>
+      <w:pPr>
+        <w:pStyle w:val="Normal"/>
+        <w:spacing w:lineRule="auto" w:line="240"/>
+        <w:ind w:left="0" w:right="0" w:hanging="0"/>
+        <w:rPr>
+          <w:rFonts w:ascii="aRial" w:hAnsi="aRial"/>
+          <w:sz w:val="20"/>
+          <w:szCs w:val="20"/>
+        </w:rPr>
+      </w:pPr>
+      <w:r>
+        <w:rPr>
+          <w:rFonts w:ascii="aRial" w:hAnsi="aRial"/>
+          <w:sz w:val="20"/>
+          <w:szCs w:val="20"/>
+          <w:vertAlign w:val="superscript"/>
+        </w:rPr>
+        <w:t>8</w:t>
+      </w:r>
+      <w:r>
+        <w:rPr>
+          <w:rFonts w:ascii="aRial" w:hAnsi="aRial"/>
+          <w:sz w:val="20"/>
+          <w:szCs w:val="20"/>
+        </w:rPr>
+        <w:t>Department of Plant and Soil Sciences, Oklahoma State University, Stillwater, OK, USA</w:t>
+      </w:r>
+    </w:p>
+    <w:p>
+      <w:pPr>
+        <w:pStyle w:val="Normal"/>
+        <w:rPr>
+          <w:rFonts w:ascii="aRial" w:hAnsi="aRial"/>
+          <w:sz w:val="20"/>
+          <w:szCs w:val="20"/>
+        </w:rPr>
+      </w:pPr>
+      <w:r>
+        <w:rPr>
+          <w:rFonts w:cs="Arial" w:ascii="aRial" w:hAnsi="aRial"/>
           <w:sz w:val="20"/>
           <w:szCs w:val="20"/>
         </w:rPr>
@@ -843,11 +1373,63 @@
       </w:r>
       <w:r>
         <w:rPr>
-          <w:rFonts w:cs="Arial" w:ascii="Arial" w:hAnsi="Arial"/>
-          <w:sz w:val="20"/>
-          <w:szCs w:val="20"/>
-        </w:rPr>
-        <w:t>Alice MacQueen, Thomas Juenger</w:t>
+          <w:rFonts w:cs="Arial" w:ascii="aRial" w:hAnsi="aRial"/>
+          <w:sz w:val="20"/>
+          <w:szCs w:val="20"/>
+        </w:rPr>
+        <w:t>These authors contributed equally.</w:t>
+      </w:r>
+    </w:p>
+    <w:p>
+      <w:pPr>
+        <w:pStyle w:val="Normal"/>
+        <w:rPr>
+          <w:rFonts w:ascii="aRial" w:hAnsi="aRial"/>
+          <w:sz w:val="20"/>
+          <w:szCs w:val="20"/>
+        </w:rPr>
+      </w:pPr>
+      <w:r>
+        <w:rPr>
+          <w:rFonts w:cs="Arial" w:ascii="aRial" w:hAnsi="aRial"/>
+          <w:b/>
+          <w:bCs/>
+          <w:sz w:val="20"/>
+          <w:szCs w:val="20"/>
+        </w:rPr>
+        <w:t xml:space="preserve">Corresponding authors: </w:t>
+      </w:r>
+      <w:r>
+        <w:rPr>
+          <w:rFonts w:cs="Arial" w:ascii="aRial" w:hAnsi="aRial"/>
+          <w:sz w:val="20"/>
+          <w:szCs w:val="20"/>
+        </w:rPr>
+        <w:t>^</w:t>
+      </w:r>
+      <w:r>
+        <w:rPr>
+          <w:rFonts w:cs="Arial" w:ascii="aRial" w:hAnsi="aRial"/>
+          <w:sz w:val="20"/>
+          <w:szCs w:val="20"/>
+        </w:rPr>
+        <w:t xml:space="preserve">Alice MacQueen, Thomas </w:t>
+      </w:r>
+      <w:r>
+        <w:rPr>
+          <w:rFonts w:cs="Arial" w:ascii="aRial" w:hAnsi="aRial"/>
+          <w:sz w:val="20"/>
+          <w:szCs w:val="20"/>
+        </w:rPr>
+        <w:t xml:space="preserve">E. </w:t>
+      </w:r>
+      <w:r>
+        <w:rPr>
+          <w:rFonts w:cs="Arial" w:ascii="aRial" w:hAnsi="aRial"/>
+          <w:sz w:val="20"/>
+          <w:szCs w:val="20"/>
+        </w:rPr>
+        <w:t>Juenger</w:t>
       </w:r>
     </w:p>
     <w:p>
@@ -865,14 +1447,6 @@
           <w:szCs w:val="20"/>
         </w:rPr>
         <w:t xml:space="preserve">Email: </w:t>
-      </w:r>
-      <w:r>
-        <w:rPr>
-          <w:rFonts w:cs="Arial" w:ascii="Arial" w:hAnsi="Arial"/>
-          <w:sz w:val="20"/>
-          <w:szCs w:val="20"/>
-        </w:rPr>
-        <w:t xml:space="preserve"> </w:t>
       </w:r>
       <w:hyperlink r:id="rId3">
         <w:r>
@@ -978,7 +1552,7 @@
           <w:sz w:val="20"/>
           <w:szCs w:val="20"/>
         </w:rPr>
-        <w:t xml:space="preserve">A.B., P.F., F.F., D.B.L., R.M., F.R., Y.W., and T.E.J. hosted field experiments. </w:t>
+        <w:t>A.</w:t>
       </w:r>
       <w:r>
         <w:rPr>
@@ -988,6 +1562,106 @@
           <w:sz w:val="20"/>
           <w:szCs w:val="20"/>
         </w:rPr>
+        <w:t>R.</w:t>
+      </w:r>
+      <w:r>
+        <w:rPr>
+          <w:rFonts w:cs="Arial" w:ascii="Arial" w:hAnsi="Arial"/>
+          <w:b w:val="false"/>
+          <w:bCs w:val="false"/>
+          <w:sz w:val="20"/>
+          <w:szCs w:val="20"/>
+        </w:rPr>
+        <w:t>B., P.</w:t>
+      </w:r>
+      <w:r>
+        <w:rPr>
+          <w:rFonts w:cs="Arial" w:ascii="Arial" w:hAnsi="Arial"/>
+          <w:b w:val="false"/>
+          <w:bCs w:val="false"/>
+          <w:sz w:val="20"/>
+          <w:szCs w:val="20"/>
+        </w:rPr>
+        <w:t>A.</w:t>
+      </w:r>
+      <w:r>
+        <w:rPr>
+          <w:rFonts w:cs="Arial" w:ascii="Arial" w:hAnsi="Arial"/>
+          <w:b w:val="false"/>
+          <w:bCs w:val="false"/>
+          <w:sz w:val="20"/>
+          <w:szCs w:val="20"/>
+        </w:rPr>
+        <w:t>F., F.</w:t>
+      </w:r>
+      <w:r>
+        <w:rPr>
+          <w:rFonts w:cs="Arial" w:ascii="Arial" w:hAnsi="Arial"/>
+          <w:b w:val="false"/>
+          <w:bCs w:val="false"/>
+          <w:sz w:val="20"/>
+          <w:szCs w:val="20"/>
+        </w:rPr>
+        <w:t>B.</w:t>
+      </w:r>
+      <w:r>
+        <w:rPr>
+          <w:rFonts w:cs="Arial" w:ascii="Arial" w:hAnsi="Arial"/>
+          <w:b w:val="false"/>
+          <w:bCs w:val="false"/>
+          <w:sz w:val="20"/>
+          <w:szCs w:val="20"/>
+        </w:rPr>
+        <w:t>F., D.B.L., R.</w:t>
+      </w:r>
+      <w:r>
+        <w:rPr>
+          <w:rFonts w:cs="Arial" w:ascii="Arial" w:hAnsi="Arial"/>
+          <w:b w:val="false"/>
+          <w:bCs w:val="false"/>
+          <w:sz w:val="20"/>
+          <w:szCs w:val="20"/>
+        </w:rPr>
+        <w:t>B.</w:t>
+      </w:r>
+      <w:r>
+        <w:rPr>
+          <w:rFonts w:cs="Arial" w:ascii="Arial" w:hAnsi="Arial"/>
+          <w:b w:val="false"/>
+          <w:bCs w:val="false"/>
+          <w:sz w:val="20"/>
+          <w:szCs w:val="20"/>
+        </w:rPr>
+        <w:t>M., F.</w:t>
+      </w:r>
+      <w:r>
+        <w:rPr>
+          <w:rFonts w:cs="Arial" w:ascii="Arial" w:hAnsi="Arial"/>
+          <w:b w:val="false"/>
+          <w:bCs w:val="false"/>
+          <w:sz w:val="20"/>
+          <w:szCs w:val="20"/>
+        </w:rPr>
+        <w:t>M.</w:t>
+      </w:r>
+      <w:r>
+        <w:rPr>
+          <w:rFonts w:cs="Arial" w:ascii="Arial" w:hAnsi="Arial"/>
+          <w:b w:val="false"/>
+          <w:bCs w:val="false"/>
+          <w:sz w:val="20"/>
+          <w:szCs w:val="20"/>
+        </w:rPr>
+        <w:t xml:space="preserve">R., Y.W., and T.E.J. hosted field experiments. </w:t>
+      </w:r>
+      <w:r>
+        <w:rPr>
+          <w:rFonts w:cs="Arial" w:ascii="Arial" w:hAnsi="Arial"/>
+          <w:b w:val="false"/>
+          <w:bCs w:val="false"/>
+          <w:sz w:val="20"/>
+          <w:szCs w:val="20"/>
+        </w:rPr>
         <w:t>A.H.M. and L.Z. conducted statistical and computational analyses. The manuscript was written by A.H.M., L.Z., and T.E.J. with contributions from all authors.</w:t>
       </w:r>
     </w:p>
@@ -1063,7 +1737,17 @@
           <w:sz w:val="20"/>
           <w:szCs w:val="20"/>
         </w:rPr>
-        <w:t>genotype-environment covariance, antagonistic pleiotropy, photoperiod, cumulative growing degree days, genetic variation</w:t>
+        <w:t>allele-by-environment effect variation</w:t>
+      </w:r>
+      <w:r>
+        <w:rPr>
+          <w:rFonts w:cs="Arial" w:ascii="Arial" w:hAnsi="Arial"/>
+          <w:b w:val="false"/>
+          <w:bCs w:val="false"/>
+          <w:sz w:val="20"/>
+          <w:szCs w:val="20"/>
+        </w:rPr>
+        <w:t>, antagonistic pleiotropy, photoperiod, cumulative growing degree days, genetic variation</w:t>
       </w:r>
     </w:p>
     <w:p>
@@ -1168,8 +1852,8 @@
           <w:szCs w:val="20"/>
         </w:rPr>
       </w:pPr>
-      <w:bookmarkStart w:id="2" w:name="1fob9te"/>
-      <w:bookmarkStart w:id="3" w:name="30j0zll"/>
+      <w:bookmarkStart w:id="2" w:name="30j0zll"/>
+      <w:bookmarkStart w:id="3" w:name="1fob9te"/>
       <w:bookmarkEnd w:id="2"/>
       <w:bookmarkEnd w:id="3"/>
       <w:r>
@@ -1311,25 +1995,61 @@
           <w:sz w:val="20"/>
           <w:szCs w:val="20"/>
         </w:rPr>
-        <w:t xml:space="preserve"> cues and/or major data-</w:t>
-      </w:r>
-      <w:r>
-        <w:rPr>
-          <w:rFonts w:cs="Arial" w:ascii="ARial" w:hAnsi="ARial"/>
-          <w:color w:val="000000"/>
-          <w:sz w:val="20"/>
-          <w:szCs w:val="20"/>
-        </w:rPr>
-        <w:t>derived</w:t>
-      </w:r>
-      <w:r>
-        <w:rPr>
-          <w:rFonts w:cs="Arial" w:ascii="ARial" w:hAnsi="ARial"/>
-          <w:color w:val="000000"/>
-          <w:sz w:val="20"/>
-          <w:szCs w:val="20"/>
-        </w:rPr>
-        <w:t xml:space="preserve"> effect patterns. &gt;26% of Gulf population SNPs affecting flowering covaried with photoperiod cues, while &gt;34% of Midwest upland population SNPs affecting flowering covaried with cumulative growing degree day cues. An independent pseudo-F2 cross of Gulf and Midwest individuals mapped 23 additive QTLs for flowering at the same common gardens, all with significant mash associations and ten with enrichment of highly significant mash associations. We demonstrate that we can identify QTL with GxE and assign them to specific </w:t>
+        <w:t xml:space="preserve"> cues and/or major data-driven effect patterns. </w:t>
+      </w:r>
+      <w:r>
+        <w:rPr>
+          <w:rFonts w:cs="Arial" w:ascii="ARial" w:hAnsi="ARial"/>
+          <w:color w:val="000000"/>
+          <w:sz w:val="20"/>
+          <w:szCs w:val="20"/>
+        </w:rPr>
+        <w:t xml:space="preserve">Most SNP effects covaried with data-driven patterns; however, </w:t>
+      </w:r>
+      <w:r>
+        <w:rPr>
+          <w:rFonts w:cs="Arial" w:ascii="ARial" w:hAnsi="ARial"/>
+          <w:color w:val="000000"/>
+          <w:sz w:val="20"/>
+          <w:szCs w:val="20"/>
+        </w:rPr>
+        <w:t xml:space="preserve">&gt;26% of Gulf population SNPs affecting flowering </w:t>
+      </w:r>
+      <w:r>
+        <w:rPr>
+          <w:rFonts w:cs="Arial" w:ascii="ARial" w:hAnsi="ARial"/>
+          <w:color w:val="000000"/>
+          <w:sz w:val="20"/>
+          <w:szCs w:val="20"/>
+        </w:rPr>
+        <w:t xml:space="preserve">had effects that </w:t>
+      </w:r>
+      <w:r>
+        <w:rPr>
+          <w:rFonts w:cs="Arial" w:ascii="ARial" w:hAnsi="ARial"/>
+          <w:color w:val="000000"/>
+          <w:sz w:val="20"/>
+          <w:szCs w:val="20"/>
+        </w:rPr>
+        <w:t xml:space="preserve">covaried with photoperiod cues, while &gt;34% of Midwest upland population SNPs affecting flowering </w:t>
+      </w:r>
+      <w:r>
+        <w:rPr>
+          <w:rFonts w:cs="Arial" w:ascii="ARial" w:hAnsi="ARial"/>
+          <w:color w:val="000000"/>
+          <w:sz w:val="20"/>
+          <w:szCs w:val="20"/>
+        </w:rPr>
+        <w:t>had effects that</w:t>
+      </w:r>
+      <w:r>
+        <w:rPr>
+          <w:rFonts w:cs="Arial" w:ascii="ARial" w:hAnsi="ARial"/>
+          <w:color w:val="000000"/>
+          <w:sz w:val="20"/>
+          <w:szCs w:val="20"/>
+        </w:rPr>
+        <w:t xml:space="preserve"> covaried with cumulative growing degree day cues. An independent pseudo-F2 cross of Gulf and Midwest individuals mapped 23 additive QTLs for flowering at the same common gardens, all with significant mash associations and ten with enrichment of highly significant mash associations. We demonstrate that we can identify QTL with GxE and assign them to specific </w:t>
       </w:r>
       <w:r>
         <w:rPr>
@@ -1347,25 +2067,7 @@
           <w:sz w:val="20"/>
           <w:szCs w:val="20"/>
         </w:rPr>
-        <w:t xml:space="preserve"> and/or data-</w:t>
-      </w:r>
-      <w:r>
-        <w:rPr>
-          <w:rFonts w:cs="Arial" w:ascii="ARial" w:hAnsi="ARial"/>
-          <w:color w:val="000000"/>
-          <w:sz w:val="20"/>
-          <w:szCs w:val="20"/>
-        </w:rPr>
-        <w:t>derived</w:t>
-      </w:r>
-      <w:r>
-        <w:rPr>
-          <w:rFonts w:cs="Arial" w:ascii="ARial" w:hAnsi="ARial"/>
-          <w:color w:val="000000"/>
-          <w:sz w:val="20"/>
-          <w:szCs w:val="20"/>
-        </w:rPr>
-        <w:t xml:space="preserve"> patterns. </w:t>
+        <w:t xml:space="preserve"> and/or data-driven patterns. </w:t>
       </w:r>
       <w:r>
         <w:rPr>
@@ -1622,7 +2324,61 @@
           <w:sz w:val="20"/>
           <w:szCs w:val="20"/>
         </w:rPr>
-        <w:t xml:space="preserve"> features at every location. The Midwest population had genetic variation that covaried with cumulative growing degree days, a temperature-related measure, while the Gulf population had genetic variation that covaried with photoperiod, a day-length-related measure.</w:t>
+        <w:t xml:space="preserve"> features at every location. </w:t>
+      </w:r>
+      <w:r>
+        <w:rPr>
+          <w:rFonts w:cs="Arial" w:ascii="ARial" w:hAnsi="ARial"/>
+          <w:color w:val="000000"/>
+          <w:sz w:val="20"/>
+          <w:szCs w:val="20"/>
+        </w:rPr>
+        <w:t>For flowering, these features differed by population: t</w:t>
+      </w:r>
+      <w:r>
+        <w:rPr>
+          <w:rFonts w:cs="Arial" w:ascii="ARial" w:hAnsi="ARial"/>
+          <w:color w:val="000000"/>
+          <w:sz w:val="20"/>
+          <w:szCs w:val="20"/>
+        </w:rPr>
+        <w:t xml:space="preserve">he Midwest population had genetic variation that </w:t>
+      </w:r>
+      <w:r>
+        <w:rPr>
+          <w:rFonts w:cs="Arial" w:ascii="ARial" w:hAnsi="ARial"/>
+          <w:color w:val="000000"/>
+          <w:sz w:val="20"/>
+          <w:szCs w:val="20"/>
+        </w:rPr>
+        <w:t xml:space="preserve">primarily </w:t>
+      </w:r>
+      <w:r>
+        <w:rPr>
+          <w:rFonts w:cs="Arial" w:ascii="ARial" w:hAnsi="ARial"/>
+          <w:color w:val="000000"/>
+          <w:sz w:val="20"/>
+          <w:szCs w:val="20"/>
+        </w:rPr>
+        <w:t xml:space="preserve">covaried with cumulative growing degree days, a temperature-related measure, while the Gulf population had genetic variation that </w:t>
+      </w:r>
+      <w:r>
+        <w:rPr>
+          <w:rFonts w:cs="Arial" w:ascii="ARial" w:hAnsi="ARial"/>
+          <w:color w:val="000000"/>
+          <w:sz w:val="20"/>
+          <w:szCs w:val="20"/>
+        </w:rPr>
+        <w:t xml:space="preserve">primarily </w:t>
+      </w:r>
+      <w:r>
+        <w:rPr>
+          <w:rFonts w:cs="Arial" w:ascii="ARial" w:hAnsi="ARial"/>
+          <w:color w:val="000000"/>
+          <w:sz w:val="20"/>
+          <w:szCs w:val="20"/>
+        </w:rPr>
+        <w:t>covaried with photoperiod, a day-length-related measure.</w:t>
       </w:r>
     </w:p>
     <w:p>
@@ -2419,7 +3175,43 @@
           <w:sz w:val="20"/>
           <w:szCs w:val="20"/>
         </w:rPr>
-        <w:t xml:space="preserve">ost studies of flowering GxE focus on finding a single, best fitting form of genotype-environment covariance, even though we expect different genetic subpopulations, and even different genomic regions, to have evolved distinct patterns of GxE. Additionally, despite theoretical </w:t>
+        <w:t xml:space="preserve">ost studies of flowering GxE focus on finding a single, best fitting form of genotype-environment covariance, </w:t>
+      </w:r>
+      <w:r>
+        <w:rPr>
+          <w:rFonts w:cs="Arial" w:ascii="ARial" w:hAnsi="ARial"/>
+          <w:color w:val="000000"/>
+          <w:sz w:val="20"/>
+          <w:szCs w:val="20"/>
+        </w:rPr>
+        <w:t>despite the key expectation that</w:t>
+      </w:r>
+      <w:r>
+        <w:rPr>
+          <w:rFonts w:cs="Arial" w:ascii="ARial" w:hAnsi="ARial"/>
+          <w:color w:val="000000"/>
+          <w:sz w:val="20"/>
+          <w:szCs w:val="20"/>
+        </w:rPr>
+        <w:t xml:space="preserve"> different genetic subpopulations, and even different genomic regions, have </w:t>
+      </w:r>
+      <w:r>
+        <w:rPr>
+          <w:rFonts w:cs="Arial" w:ascii="ARial" w:hAnsi="ARial"/>
+          <w:color w:val="000000"/>
+          <w:sz w:val="20"/>
+          <w:szCs w:val="20"/>
+        </w:rPr>
+        <w:t xml:space="preserve">likely </w:t>
+      </w:r>
+      <w:r>
+        <w:rPr>
+          <w:rFonts w:cs="Arial" w:ascii="ARial" w:hAnsi="ARial"/>
+          <w:color w:val="000000"/>
+          <w:sz w:val="20"/>
+          <w:szCs w:val="20"/>
+        </w:rPr>
+        <w:t xml:space="preserve">evolved distinct patterns of GxE. Additionally, despite theoretical </w:t>
       </w:r>
       <w:r>
         <w:rPr>
@@ -4059,7 +4851,51 @@
           <w:sz w:val="20"/>
           <w:szCs w:val="20"/>
         </w:rPr>
-        <w:t xml:space="preserve">). In the Gulf subpopulation, defining flowering as a function of day length explained more G and GxE than as a function of </w:t>
+        <w:t xml:space="preserve">). In the Gulf subpopulation, defining flowering as a function of day length explained more </w:t>
+      </w:r>
+      <w:r>
+        <w:rPr>
+          <w:rFonts w:cs="Arial" w:ascii="ARial" w:hAnsi="ARial"/>
+          <w:b w:val="false"/>
+          <w:bCs w:val="false"/>
+          <w:color w:val="000000"/>
+          <w:sz w:val="20"/>
+          <w:szCs w:val="20"/>
+        </w:rPr>
+        <w:t>variation as</w:t>
+      </w:r>
+      <w:r>
+        <w:rPr>
+          <w:rFonts w:cs="Arial" w:ascii="ARial" w:hAnsi="ARial"/>
+          <w:b w:val="false"/>
+          <w:bCs w:val="false"/>
+          <w:color w:val="000000"/>
+          <w:sz w:val="20"/>
+          <w:szCs w:val="20"/>
+        </w:rPr>
+        <w:t xml:space="preserve"> G and GxE than </w:t>
+      </w:r>
+      <w:r>
+        <w:rPr>
+          <w:rFonts w:cs="Arial" w:ascii="ARial" w:hAnsi="ARial"/>
+          <w:b w:val="false"/>
+          <w:bCs w:val="false"/>
+          <w:color w:val="000000"/>
+          <w:sz w:val="20"/>
+          <w:szCs w:val="20"/>
+        </w:rPr>
+        <w:t>when flowering was a</w:t>
+      </w:r>
+      <w:r>
+        <w:rPr>
+          <w:rFonts w:cs="Arial" w:ascii="ARial" w:hAnsi="ARial"/>
+          <w:b w:val="false"/>
+          <w:bCs w:val="false"/>
+          <w:color w:val="000000"/>
+          <w:sz w:val="20"/>
+          <w:szCs w:val="20"/>
+        </w:rPr>
+        <w:t xml:space="preserve"> function of </w:t>
       </w:r>
       <w:r>
         <w:rPr>
@@ -4125,7 +4961,51 @@
           <w:sz w:val="20"/>
           <w:szCs w:val="20"/>
         </w:rPr>
-        <w:t>GDD) cue explained more G than flowering date, while three additional cues (day length, rainfall between green-up and flowering, and rainfall in the five days before flowering) explained more G and GxE than flowering date (Fig. 1</w:t>
+        <w:t xml:space="preserve">GDD) cue explained more </w:t>
+      </w:r>
+      <w:r>
+        <w:rPr>
+          <w:rFonts w:cs="Arial" w:ascii="ARial" w:hAnsi="ARial"/>
+          <w:b w:val="false"/>
+          <w:bCs w:val="false"/>
+          <w:color w:val="000000"/>
+          <w:sz w:val="20"/>
+          <w:szCs w:val="20"/>
+        </w:rPr>
+        <w:t xml:space="preserve">variation as </w:t>
+      </w:r>
+      <w:r>
+        <w:rPr>
+          <w:rFonts w:cs="Arial" w:ascii="ARial" w:hAnsi="ARial"/>
+          <w:b w:val="false"/>
+          <w:bCs w:val="false"/>
+          <w:color w:val="000000"/>
+          <w:sz w:val="20"/>
+          <w:szCs w:val="20"/>
+        </w:rPr>
+        <w:t xml:space="preserve">G than flowering date, while three additional cues (day length, rainfall between green-up and flowering, and rainfall in the five days before flowering) explained more </w:t>
+      </w:r>
+      <w:r>
+        <w:rPr>
+          <w:rFonts w:cs="Arial" w:ascii="ARial" w:hAnsi="ARial"/>
+          <w:b w:val="false"/>
+          <w:bCs w:val="false"/>
+          <w:color w:val="000000"/>
+          <w:sz w:val="20"/>
+          <w:szCs w:val="20"/>
+        </w:rPr>
+        <w:t xml:space="preserve">variation as </w:t>
+      </w:r>
+      <w:r>
+        <w:rPr>
+          <w:rFonts w:cs="Arial" w:ascii="ARial" w:hAnsi="ARial"/>
+          <w:b w:val="false"/>
+          <w:bCs w:val="false"/>
+          <w:color w:val="000000"/>
+          <w:sz w:val="20"/>
+          <w:szCs w:val="20"/>
+        </w:rPr>
+        <w:t>G and GxE than flowering date (Fig. 1</w:t>
       </w:r>
       <w:r>
         <w:rPr>
@@ -4721,7 +5601,7 @@
           <w:sz w:val="20"/>
           <w:szCs w:val="20"/>
         </w:rPr>
-        <w:t xml:space="preserve">effects covaried with different weather-based cues in the different subpopulations </w:t>
+        <w:t xml:space="preserve">effects covaried with different weather-based cues in different subpopulations </w:t>
       </w:r>
       <w:r>
         <w:rPr>
@@ -5230,20 +6110,20 @@
           <w:szCs w:val="20"/>
           <w:lang w:eastAsia="en-US" w:bidi="ar-SA"/>
         </w:rPr>
-        <w:t>). Most SNPs had high posterior weights on the data-</w:t>
-      </w:r>
-      <w:r>
-        <w:rPr>
-          <w:rFonts w:eastAsia="Calibri" w:cs="DejaVu Sans" w:ascii="ARial" w:hAnsi="ARial"/>
-          <w:b w:val="false"/>
-          <w:bCs w:val="false"/>
-          <w:color w:val="000000"/>
-          <w:kern w:val="0"/>
-          <w:sz w:val="20"/>
-          <w:szCs w:val="20"/>
-          <w:lang w:eastAsia="en-US" w:bidi="ar-SA"/>
-        </w:rPr>
-        <w:t>derived (D</w:t>
+        <w:t>). Most SNPs had high posterior weights on the data-driven</w:t>
+      </w:r>
+      <w:r>
+        <w:rPr>
+          <w:rFonts w:eastAsia="Calibri" w:cs="DejaVu Sans" w:ascii="ARial" w:hAnsi="ARial"/>
+          <w:b w:val="false"/>
+          <w:bCs w:val="false"/>
+          <w:color w:val="000000"/>
+          <w:kern w:val="0"/>
+          <w:sz w:val="20"/>
+          <w:szCs w:val="20"/>
+          <w:lang w:eastAsia="en-US" w:bidi="ar-SA"/>
+        </w:rPr>
+        <w:t xml:space="preserve"> (D</w:t>
       </w:r>
       <w:r>
         <w:rPr>
@@ -5349,7 +6229,7 @@
           <w:szCs w:val="20"/>
           <w:lang w:eastAsia="en-US" w:bidi="ar-SA"/>
         </w:rPr>
-        <w:t>one of the two major data-derived effect patterns was a pattern of antagonistic pleiotropy between pairs of Texas and North gardens. T</w:t>
+        <w:t>one of the two major data-driven effect patterns was a pattern of antagonistic pleiotropy between pairs of Texas and North gardens. T</w:t>
       </w:r>
       <w:r>
         <w:rPr>
@@ -5936,7 +6816,7 @@
           <w:szCs w:val="20"/>
           <w:lang w:eastAsia="en-US" w:bidi="ar-SA"/>
         </w:rPr>
-        <w:t xml:space="preserve">).  In other words, the major data-derived effect patterns for flowering showed differential sensitivity, </w:t>
+        <w:t xml:space="preserve">).  In other words, the major data-driven effect patterns for flowering showed differential sensitivity, </w:t>
       </w:r>
       <w:r>
         <w:rPr>
@@ -6685,29 +7565,7 @@
           <w:szCs w:val="20"/>
           <w:lang w:eastAsia="en-US" w:bidi="ar-SA"/>
         </w:rPr>
-        <w:t xml:space="preserve"> and to other, data-</w:t>
-      </w:r>
-      <w:r>
-        <w:rPr>
-          <w:rFonts w:eastAsia="Calibri" w:cs="DejaVu Sans" w:ascii="ARial" w:hAnsi="ARial"/>
-          <w:color w:val="000000"/>
-          <w:kern w:val="0"/>
-          <w:sz w:val="20"/>
-          <w:szCs w:val="20"/>
-          <w:lang w:eastAsia="en-US" w:bidi="ar-SA"/>
-        </w:rPr>
-        <w:t>derived</w:t>
-      </w:r>
-      <w:r>
-        <w:rPr>
-          <w:rFonts w:eastAsia="Calibri" w:cs="DejaVu Sans" w:ascii="ARial" w:hAnsi="ARial"/>
-          <w:color w:val="000000"/>
-          <w:kern w:val="0"/>
-          <w:sz w:val="20"/>
-          <w:szCs w:val="20"/>
-          <w:lang w:eastAsia="en-US" w:bidi="ar-SA"/>
-        </w:rPr>
-        <w:t xml:space="preserve"> patterns. </w:t>
+        <w:t xml:space="preserve"> and to other, data-driven patterns. </w:t>
       </w:r>
       <w:r>
         <w:rPr>
@@ -7358,25 +8216,277 @@
       <w:pPr>
         <w:pStyle w:val="Normal"/>
         <w:pBdr/>
-        <w:spacing w:lineRule="auto" w:line="240" w:before="0" w:after="0"/>
+        <w:spacing w:lineRule="auto" w:line="240" w:before="0" w:after="200"/>
         <w:contextualSpacing/>
         <w:rPr>
-          <w:rFonts w:ascii="ARial" w:hAnsi="ARial" w:cs="Arial"/>
-          <w:b/>
-          <w:b/>
-          <w:color w:val="000000"/>
-          <w:sz w:val="20"/>
-          <w:szCs w:val="20"/>
-        </w:rPr>
-      </w:pPr>
-      <w:r>
-        <w:rPr>
-          <w:rFonts w:cs="Arial" w:ascii="ARial" w:hAnsi="ARial"/>
-          <w:b/>
-          <w:color w:val="000000"/>
-          <w:sz w:val="20"/>
-          <w:szCs w:val="20"/>
-        </w:rPr>
+          <w:rFonts w:ascii="ARial" w:hAnsi="ARial"/>
+          <w:sz w:val="20"/>
+          <w:szCs w:val="20"/>
+        </w:rPr>
+      </w:pPr>
+      <w:r>
+        <w:rPr>
+          <w:rFonts w:eastAsia="Calibri" w:cs="DejaVu Sans" w:ascii="ARial" w:hAnsi="ARial"/>
+          <w:color w:val="000000"/>
+          <w:kern w:val="0"/>
+          <w:sz w:val="20"/>
+          <w:szCs w:val="20"/>
+          <w:lang w:eastAsia="en-US" w:bidi="ar-SA"/>
+        </w:rPr>
+        <w:tab/>
+      </w:r>
+      <w:r>
+        <w:rPr>
+          <w:rFonts w:eastAsia="Calibri" w:cs="DejaVu Sans" w:ascii="ARial" w:hAnsi="ARial"/>
+          <w:color w:val="000000"/>
+          <w:kern w:val="0"/>
+          <w:sz w:val="20"/>
+          <w:szCs w:val="20"/>
+          <w:lang w:eastAsia="en-US" w:bidi="ar-SA"/>
+        </w:rPr>
+        <w:t xml:space="preserve">Identifying the environmental cues that are predictive of, or even correlated with, plant phenotypic responses remains a major challenge to studies interrogating gene action across many natural environments. Clearly, the photoperiod and cumulative GDD cues we identify here are functions of the genotypes measured, are not predictive, and capture only a minority of SNP effects on flowering. </w:t>
+      </w:r>
+      <w:r>
+        <w:rPr>
+          <w:rFonts w:eastAsia="Calibri" w:cs="DejaVu Sans" w:ascii="ARial" w:hAnsi="ARial"/>
+          <w:color w:val="000000"/>
+          <w:kern w:val="0"/>
+          <w:sz w:val="20"/>
+          <w:szCs w:val="20"/>
+          <w:lang w:eastAsia="en-US" w:bidi="ar-SA"/>
+        </w:rPr>
+        <w:t xml:space="preserve">We know still less about the overwintering parameters that affect green-up, which is reflected in our lower ability to assign SNP effects on green-up to weather-based cues. More generally, it is difficult to predict </w:t>
+      </w:r>
+      <w:r>
+        <w:rPr>
+          <w:rFonts w:eastAsia="Calibri" w:cs="DejaVu Sans" w:ascii="ARial" w:hAnsi="ARial"/>
+          <w:color w:val="000000"/>
+          <w:kern w:val="0"/>
+          <w:sz w:val="20"/>
+          <w:szCs w:val="20"/>
+          <w:lang w:eastAsia="en-US" w:bidi="ar-SA"/>
+        </w:rPr>
+        <w:t xml:space="preserve">the time scales over which </w:t>
+      </w:r>
+      <w:r>
+        <w:rPr>
+          <w:rFonts w:eastAsia="Calibri" w:cs="DejaVu Sans" w:ascii="ARial" w:hAnsi="ARial"/>
+          <w:color w:val="000000"/>
+          <w:kern w:val="0"/>
+          <w:sz w:val="20"/>
+          <w:szCs w:val="20"/>
+          <w:lang w:eastAsia="en-US" w:bidi="ar-SA"/>
+        </w:rPr>
+        <w:t>individuals</w:t>
+      </w:r>
+      <w:r>
+        <w:rPr>
+          <w:rFonts w:eastAsia="Calibri" w:cs="DejaVu Sans" w:ascii="ARial" w:hAnsi="ARial"/>
+          <w:color w:val="000000"/>
+          <w:kern w:val="0"/>
+          <w:sz w:val="20"/>
+          <w:szCs w:val="20"/>
+          <w:lang w:eastAsia="en-US" w:bidi="ar-SA"/>
+        </w:rPr>
+        <w:t xml:space="preserve"> may integrate environmental cues, </w:t>
+      </w:r>
+      <w:r>
+        <w:rPr>
+          <w:rFonts w:eastAsia="Calibri" w:cs="DejaVu Sans" w:ascii="ARial" w:hAnsi="ARial"/>
+          <w:color w:val="000000"/>
+          <w:kern w:val="0"/>
+          <w:sz w:val="20"/>
+          <w:szCs w:val="20"/>
+          <w:lang w:eastAsia="en-US" w:bidi="ar-SA"/>
+        </w:rPr>
+        <w:t>particularly in perennial species which</w:t>
+      </w:r>
+      <w:r>
+        <w:rPr>
+          <w:rFonts w:eastAsia="Calibri" w:cs="DejaVu Sans" w:ascii="ARial" w:hAnsi="ARial"/>
+          <w:color w:val="000000"/>
+          <w:kern w:val="0"/>
+          <w:sz w:val="20"/>
+          <w:szCs w:val="20"/>
+          <w:lang w:eastAsia="en-US" w:bidi="ar-SA"/>
+        </w:rPr>
+        <w:t xml:space="preserve"> may integrate </w:t>
+      </w:r>
+      <w:r>
+        <w:rPr>
+          <w:rFonts w:eastAsia="Calibri" w:cs="DejaVu Sans" w:ascii="ARial" w:hAnsi="ARial"/>
+          <w:color w:val="000000"/>
+          <w:kern w:val="0"/>
+          <w:sz w:val="20"/>
+          <w:szCs w:val="20"/>
+          <w:lang w:eastAsia="en-US" w:bidi="ar-SA"/>
+        </w:rPr>
+        <w:t xml:space="preserve">these </w:t>
+      </w:r>
+      <w:r>
+        <w:rPr>
+          <w:rFonts w:eastAsia="Calibri" w:cs="DejaVu Sans" w:ascii="ARial" w:hAnsi="ARial"/>
+          <w:color w:val="000000"/>
+          <w:kern w:val="0"/>
+          <w:sz w:val="20"/>
+          <w:szCs w:val="20"/>
+          <w:lang w:eastAsia="en-US" w:bidi="ar-SA"/>
+        </w:rPr>
+        <w:t xml:space="preserve">cues over longer time scales. </w:t>
+      </w:r>
+      <w:r>
+        <w:rPr>
+          <w:rFonts w:eastAsia="Calibri" w:cs="DejaVu Sans" w:ascii="ARial" w:hAnsi="ARial"/>
+          <w:color w:val="000000"/>
+          <w:kern w:val="0"/>
+          <w:sz w:val="20"/>
+          <w:szCs w:val="20"/>
+          <w:lang w:eastAsia="en-US" w:bidi="ar-SA"/>
+        </w:rPr>
+        <w:t xml:space="preserve">Mash offers an opportunity to </w:t>
+      </w:r>
+      <w:r>
+        <w:rPr>
+          <w:rFonts w:eastAsia="Calibri" w:cs="DejaVu Sans" w:ascii="ARial" w:hAnsi="ARial"/>
+          <w:color w:val="000000"/>
+          <w:kern w:val="0"/>
+          <w:sz w:val="20"/>
+          <w:szCs w:val="20"/>
+          <w:lang w:eastAsia="en-US" w:bidi="ar-SA"/>
+        </w:rPr>
+        <w:t xml:space="preserve">specify multiple environmental cues and compete them to explain patterns of SNP effects, allowing us to </w:t>
+      </w:r>
+      <w:r>
+        <w:rPr>
+          <w:rFonts w:eastAsia="Calibri" w:cs="DejaVu Sans" w:ascii="ARial" w:hAnsi="ARial"/>
+          <w:color w:val="000000"/>
+          <w:kern w:val="0"/>
+          <w:sz w:val="20"/>
+          <w:szCs w:val="20"/>
+          <w:lang w:eastAsia="en-US" w:bidi="ar-SA"/>
+        </w:rPr>
+        <w:t>detect how important the</w:t>
+      </w:r>
+      <w:r>
+        <w:rPr>
+          <w:rFonts w:eastAsia="Calibri" w:cs="DejaVu Sans" w:ascii="ARial" w:hAnsi="ARial"/>
+          <w:color w:val="000000"/>
+          <w:kern w:val="0"/>
+          <w:sz w:val="20"/>
+          <w:szCs w:val="20"/>
+          <w:lang w:eastAsia="en-US" w:bidi="ar-SA"/>
+        </w:rPr>
+        <w:t>se cues</w:t>
+      </w:r>
+      <w:r>
+        <w:rPr>
+          <w:rFonts w:eastAsia="Calibri" w:cs="DejaVu Sans" w:ascii="ARial" w:hAnsi="ARial"/>
+          <w:color w:val="000000"/>
+          <w:kern w:val="0"/>
+          <w:sz w:val="20"/>
+          <w:szCs w:val="20"/>
+          <w:lang w:eastAsia="en-US" w:bidi="ar-SA"/>
+        </w:rPr>
+        <w:t xml:space="preserve"> are genome-wide, and how </w:t>
+      </w:r>
+      <w:r>
+        <w:rPr>
+          <w:rFonts w:eastAsia="Calibri" w:cs="DejaVu Sans" w:ascii="ARial" w:hAnsi="ARial"/>
+          <w:color w:val="000000"/>
+          <w:kern w:val="0"/>
+          <w:sz w:val="20"/>
+          <w:szCs w:val="20"/>
+          <w:lang w:eastAsia="en-US" w:bidi="ar-SA"/>
+        </w:rPr>
+        <w:t>strongly</w:t>
+      </w:r>
+      <w:r>
+        <w:rPr>
+          <w:rFonts w:eastAsia="Calibri" w:cs="DejaVu Sans" w:ascii="ARial" w:hAnsi="ARial"/>
+          <w:color w:val="000000"/>
+          <w:kern w:val="0"/>
+          <w:sz w:val="20"/>
+          <w:szCs w:val="20"/>
+          <w:lang w:eastAsia="en-US" w:bidi="ar-SA"/>
+        </w:rPr>
+        <w:t xml:space="preserve"> </w:t>
+      </w:r>
+      <w:r>
+        <w:rPr>
+          <w:rFonts w:eastAsia="Calibri" w:cs="DejaVu Sans" w:ascii="ARial" w:hAnsi="ARial"/>
+          <w:color w:val="000000"/>
+          <w:kern w:val="0"/>
+          <w:sz w:val="20"/>
+          <w:szCs w:val="20"/>
+          <w:lang w:eastAsia="en-US" w:bidi="ar-SA"/>
+        </w:rPr>
+        <w:t>each cue</w:t>
+      </w:r>
+      <w:r>
+        <w:rPr>
+          <w:rFonts w:eastAsia="Calibri" w:cs="DejaVu Sans" w:ascii="ARial" w:hAnsi="ARial"/>
+          <w:color w:val="000000"/>
+          <w:kern w:val="0"/>
+          <w:sz w:val="20"/>
+          <w:szCs w:val="20"/>
+          <w:lang w:eastAsia="en-US" w:bidi="ar-SA"/>
+        </w:rPr>
+        <w:t xml:space="preserve"> influence</w:t>
+      </w:r>
+      <w:r>
+        <w:rPr>
+          <w:rFonts w:eastAsia="Calibri" w:cs="DejaVu Sans" w:ascii="ARial" w:hAnsi="ARial"/>
+          <w:color w:val="000000"/>
+          <w:kern w:val="0"/>
+          <w:sz w:val="20"/>
+          <w:szCs w:val="20"/>
+          <w:lang w:eastAsia="en-US" w:bidi="ar-SA"/>
+        </w:rPr>
+        <w:t>s</w:t>
+      </w:r>
+      <w:r>
+        <w:rPr>
+          <w:rFonts w:eastAsia="Calibri" w:cs="DejaVu Sans" w:ascii="ARial" w:hAnsi="ARial"/>
+          <w:color w:val="000000"/>
+          <w:kern w:val="0"/>
+          <w:sz w:val="20"/>
+          <w:szCs w:val="20"/>
+          <w:lang w:eastAsia="en-US" w:bidi="ar-SA"/>
+        </w:rPr>
+        <w:t xml:space="preserve"> </w:t>
+      </w:r>
+      <w:r>
+        <w:rPr>
+          <w:rFonts w:eastAsia="Calibri" w:cs="DejaVu Sans" w:ascii="ARial" w:hAnsi="ARial"/>
+          <w:color w:val="000000"/>
+          <w:kern w:val="0"/>
+          <w:sz w:val="20"/>
+          <w:szCs w:val="20"/>
+          <w:lang w:eastAsia="en-US" w:bidi="ar-SA"/>
+        </w:rPr>
+        <w:t>each</w:t>
+      </w:r>
+      <w:r>
+        <w:rPr>
+          <w:rFonts w:eastAsia="Calibri" w:cs="DejaVu Sans" w:ascii="ARial" w:hAnsi="ARial"/>
+          <w:color w:val="000000"/>
+          <w:kern w:val="0"/>
+          <w:sz w:val="20"/>
+          <w:szCs w:val="20"/>
+          <w:lang w:eastAsia="en-US" w:bidi="ar-SA"/>
+        </w:rPr>
+        <w:t xml:space="preserve"> SNP. </w:t>
+      </w:r>
+      <w:r>
+        <w:rPr>
+          <w:rFonts w:eastAsia="Calibri" w:cs="DejaVu Sans" w:ascii="ARial" w:hAnsi="ARial"/>
+          <w:color w:val="000000"/>
+          <w:kern w:val="0"/>
+          <w:sz w:val="20"/>
+          <w:szCs w:val="20"/>
+          <w:lang w:eastAsia="en-US" w:bidi="ar-SA"/>
+        </w:rPr>
+        <w:t>This is a key development to further improve our understanding of genetic variation in GxE.</w:t>
       </w:r>
     </w:p>
     <w:p>
@@ -7427,7 +8537,6 @@
           <w:sz w:val="20"/>
           <w:szCs w:val="20"/>
         </w:rPr>
-        <w:t>Materials and Methods</w:t>
       </w:r>
     </w:p>
     <w:p>
@@ -7437,70 +8546,23 @@
         <w:spacing w:lineRule="auto" w:line="240" w:before="0" w:after="0"/>
         <w:contextualSpacing/>
         <w:rPr>
-          <w:rFonts w:ascii="ARial" w:hAnsi="ARial"/>
-          <w:b w:val="false"/>
-          <w:b w:val="false"/>
-          <w:bCs w:val="false"/>
-          <w:sz w:val="20"/>
-          <w:szCs w:val="20"/>
-        </w:rPr>
-      </w:pPr>
-      <w:r>
-        <w:rPr>
-          <w:rFonts w:eastAsia="Arial Unicode MS" w:cs="Arial" w:ascii="ARial" w:hAnsi="ARial"/>
-          <w:b w:val="false"/>
-          <w:bCs w:val="false"/>
-          <w:color w:val="000000"/>
-          <w:sz w:val="20"/>
-          <w:szCs w:val="20"/>
-        </w:rPr>
-        <w:tab/>
-        <w:t xml:space="preserve">Whenever possible, plant material will be shared upon request. Source data </w:t>
-      </w:r>
-      <w:r>
-        <w:rPr>
-          <w:rFonts w:eastAsia="Arial Unicode MS" w:cs="Arial" w:ascii="ARial" w:hAnsi="ARial"/>
-          <w:b w:val="false"/>
-          <w:bCs w:val="false"/>
-          <w:color w:val="000000"/>
-          <w:sz w:val="20"/>
-          <w:szCs w:val="20"/>
-        </w:rPr>
-        <w:t xml:space="preserve">and code </w:t>
-      </w:r>
-      <w:r>
-        <w:rPr>
-          <w:rFonts w:eastAsia="Arial Unicode MS" w:cs="Arial" w:ascii="ARial" w:hAnsi="ARial"/>
-          <w:b w:val="false"/>
-          <w:bCs w:val="false"/>
-          <w:color w:val="000000"/>
-          <w:sz w:val="20"/>
-          <w:szCs w:val="20"/>
-        </w:rPr>
-        <w:t>to replicate these analyses are available at: https://github.com/Alice-MacQueen/pvdiv-phenology-gxe.git. SNP data to replicate these analyses are available from the UT dataverse at</w:t>
-      </w:r>
-      <w:r>
-        <w:rPr>
-          <w:rFonts w:eastAsia="Arial Unicode MS" w:cs="Arial" w:ascii="ARial" w:hAnsi="ARial"/>
-          <w:b w:val="false"/>
-          <w:bCs w:val="false"/>
-          <w:color w:val="000000"/>
-          <w:sz w:val="20"/>
-          <w:szCs w:val="20"/>
-          <w:shd w:fill="FFFF00" w:val="clear"/>
-        </w:rPr>
-        <w:t xml:space="preserve"> https://doi.org/link</w:t>
-      </w:r>
-      <w:r>
-        <w:rPr>
-          <w:rFonts w:eastAsia="Arial Unicode MS" w:cs="Arial" w:ascii="ARial" w:hAnsi="ARial"/>
-          <w:b w:val="false"/>
-          <w:bCs w:val="false"/>
-          <w:color w:val="000000"/>
-          <w:sz w:val="20"/>
-          <w:szCs w:val="20"/>
-        </w:rPr>
-        <w:t>.</w:t>
+          <w:rFonts w:ascii="ARial" w:hAnsi="ARial" w:cs="Arial"/>
+          <w:b/>
+          <w:b/>
+          <w:color w:val="000000"/>
+          <w:sz w:val="20"/>
+          <w:szCs w:val="20"/>
+        </w:rPr>
+      </w:pPr>
+      <w:r>
+        <w:rPr>
+          <w:rFonts w:cs="Arial" w:ascii="ARial" w:hAnsi="ARial"/>
+          <w:b/>
+          <w:color w:val="000000"/>
+          <w:sz w:val="20"/>
+          <w:szCs w:val="20"/>
+        </w:rPr>
+        <w:t>Materials and Methods</w:t>
       </w:r>
     </w:p>
     <w:p>
@@ -7520,12 +8582,60 @@
       </w:pPr>
       <w:r>
         <w:rPr>
-          <w:rFonts w:ascii="ARial" w:hAnsi="ARial"/>
-          <w:b w:val="false"/>
-          <w:bCs w:val="false"/>
-          <w:sz w:val="20"/>
-          <w:szCs w:val="20"/>
-        </w:rPr>
+          <w:rFonts w:eastAsia="Arial Unicode MS" w:cs="Arial" w:ascii="ARial" w:hAnsi="ARial"/>
+          <w:b w:val="false"/>
+          <w:bCs w:val="false"/>
+          <w:color w:val="000000"/>
+          <w:sz w:val="20"/>
+          <w:szCs w:val="20"/>
+        </w:rPr>
+        <w:tab/>
+        <w:t xml:space="preserve">Whenever possible, plant material will be shared upon request. Source data </w:t>
+      </w:r>
+      <w:r>
+        <w:rPr>
+          <w:rFonts w:eastAsia="Arial Unicode MS" w:cs="Arial" w:ascii="ARial" w:hAnsi="ARial"/>
+          <w:b w:val="false"/>
+          <w:bCs w:val="false"/>
+          <w:color w:val="000000"/>
+          <w:sz w:val="20"/>
+          <w:szCs w:val="20"/>
+        </w:rPr>
+        <w:t xml:space="preserve">and code </w:t>
+      </w:r>
+      <w:r>
+        <w:rPr>
+          <w:rFonts w:eastAsia="Arial Unicode MS" w:cs="Arial" w:ascii="ARial" w:hAnsi="ARial"/>
+          <w:b w:val="false"/>
+          <w:bCs w:val="false"/>
+          <w:color w:val="000000"/>
+          <w:sz w:val="20"/>
+          <w:szCs w:val="20"/>
+        </w:rPr>
+        <w:t>to replicate these analyses are available at: https://github.com/Alice-MacQueen/pvdiv-phenology-gxe.git. SNP data to replicate these analyses are available from the UT dataverse at</w:t>
+      </w:r>
+      <w:r>
+        <w:rPr>
+          <w:rFonts w:eastAsia="Arial Unicode MS" w:cs="Arial" w:ascii="ARial" w:hAnsi="ARial"/>
+          <w:b w:val="false"/>
+          <w:bCs w:val="false"/>
+          <w:color w:val="000000"/>
+          <w:sz w:val="20"/>
+          <w:szCs w:val="20"/>
+          <w:shd w:fill="FFFF00" w:val="clear"/>
+        </w:rPr>
+        <w:t xml:space="preserve"> https://doi.org/link</w:t>
+      </w:r>
+      <w:r>
+        <w:rPr>
+          <w:rFonts w:eastAsia="Arial Unicode MS" w:cs="Arial" w:ascii="ARial" w:hAnsi="ARial"/>
+          <w:b w:val="false"/>
+          <w:bCs w:val="false"/>
+          <w:color w:val="000000"/>
+          <w:sz w:val="20"/>
+          <w:szCs w:val="20"/>
+        </w:rPr>
+        <w:t>.</w:t>
       </w:r>
     </w:p>
     <w:p>
@@ -7535,6 +8645,31 @@
         <w:spacing w:lineRule="auto" w:line="240" w:before="0" w:after="0"/>
         <w:contextualSpacing/>
         <w:rPr>
+          <w:rFonts w:ascii="ARial" w:hAnsi="ARial"/>
+          <w:b w:val="false"/>
+          <w:b w:val="false"/>
+          <w:bCs w:val="false"/>
+          <w:sz w:val="20"/>
+          <w:szCs w:val="20"/>
+        </w:rPr>
+      </w:pPr>
+      <w:r>
+        <w:rPr>
+          <w:rFonts w:ascii="ARial" w:hAnsi="ARial"/>
+          <w:b w:val="false"/>
+          <w:bCs w:val="false"/>
+          <w:sz w:val="20"/>
+          <w:szCs w:val="20"/>
+        </w:rPr>
+      </w:r>
+    </w:p>
+    <w:p>
+      <w:pPr>
+        <w:pStyle w:val="Normal"/>
+        <w:pBdr/>
+        <w:spacing w:lineRule="auto" w:line="240" w:before="0" w:after="0"/>
+        <w:contextualSpacing/>
+        <w:rPr>
           <w:rFonts w:ascii="ARial" w:hAnsi="ARial" w:cs="Arial"/>
           <w:b w:val="false"/>
           <w:b w:val="false"/>
@@ -8511,7 +9646,7 @@
           <w:sz w:val="20"/>
           <w:szCs w:val="20"/>
         </w:rPr>
-        <w:t xml:space="preserve">). These covariance matrices represent the correlations between </w:t>
+        <w:t xml:space="preserve">). These covariance matrices represent correlations between </w:t>
       </w:r>
       <w:r>
         <w:rPr>
@@ -8524,7 +9659,7 @@
           <w:sz w:val="20"/>
           <w:szCs w:val="20"/>
         </w:rPr>
-        <w:t xml:space="preserve">cloned </w:t>
+        <w:t>identical</w:t>
       </w:r>
       <w:r>
         <w:rPr>
@@ -8537,7 +9672,7 @@
           <w:sz w:val="20"/>
           <w:szCs w:val="20"/>
         </w:rPr>
-        <w:t xml:space="preserve">genotypes for </w:t>
+        <w:t xml:space="preserve"> </w:t>
       </w:r>
       <w:r>
         <w:rPr>
@@ -8550,7 +9685,7 @@
           <w:sz w:val="20"/>
           <w:szCs w:val="20"/>
         </w:rPr>
-        <w:t>our phenotypes as functions of weather-based cues</w:t>
+        <w:t xml:space="preserve">genotypes </w:t>
       </w:r>
       <w:r>
         <w:rPr>
@@ -8563,7 +9698,7 @@
           <w:sz w:val="20"/>
           <w:szCs w:val="20"/>
         </w:rPr>
-        <w:t xml:space="preserve"> across our common gardens. Mash also generates data-</w:t>
+        <w:t xml:space="preserve">drawn from a specific population at pairs of common gardens; covariances near one mean that the population has a strong, positive linear relationship in </w:t>
       </w:r>
       <w:r>
         <w:rPr>
@@ -8576,7 +9711,7 @@
           <w:sz w:val="20"/>
           <w:szCs w:val="20"/>
         </w:rPr>
-        <w:t>derived</w:t>
+        <w:t xml:space="preserve">individual </w:t>
       </w:r>
       <w:r>
         <w:rPr>
@@ -8589,7 +9724,7 @@
           <w:sz w:val="20"/>
           <w:szCs w:val="20"/>
         </w:rPr>
-        <w:t xml:space="preserve"> covariance matrices corresponding </w:t>
+        <w:t xml:space="preserve">responses at that pair of gardens, while covariances near zero mean that there is no relationship within the population for </w:t>
       </w:r>
       <w:r>
         <w:rPr>
@@ -8602,7 +9737,7 @@
           <w:sz w:val="20"/>
           <w:szCs w:val="20"/>
         </w:rPr>
-        <w:t>to</w:t>
+        <w:t>individual</w:t>
       </w:r>
       <w:r>
         <w:rPr>
@@ -8615,7 +9750,7 @@
           <w:sz w:val="20"/>
           <w:szCs w:val="20"/>
         </w:rPr>
-        <w:t xml:space="preserve"> major patterns of SNP effects present in the data. We generated six data-</w:t>
+        <w:t xml:space="preserve"> responses at that pair of gardens</w:t>
       </w:r>
       <w:r>
         <w:rPr>
@@ -8628,7 +9763,7 @@
           <w:sz w:val="20"/>
           <w:szCs w:val="20"/>
         </w:rPr>
-        <w:t>derived</w:t>
+        <w:t xml:space="preserve">. </w:t>
       </w:r>
       <w:r>
         <w:rPr>
@@ -8641,7 +9776,46 @@
           <w:sz w:val="20"/>
           <w:szCs w:val="20"/>
         </w:rPr>
-        <w:t xml:space="preserve"> matrices per mash run, five (denoted DD_PCA_1 through DD_PCA_5) produced by singular value decomposition (SVD) of an overall matrix, denoted ‘DD_tPCA’. We used SVD to present vectors of garden-specific effects for each numbered DD_PCA matrix, </w:t>
+        <w:t>Mash SNP effects will undergo strong shrinkage towards one another in the first case, and little shrinkage in the second case.</w:t>
+      </w:r>
+      <w:r>
+        <w:rPr>
+          <w:rFonts w:eastAsia="Arial Unicode MS" w:cs="Arial" w:ascii="ARial" w:hAnsi="ARial"/>
+          <w:b w:val="false"/>
+          <w:bCs w:val="false"/>
+          <w:i w:val="false"/>
+          <w:iCs w:val="false"/>
+          <w:color w:val="000000"/>
+          <w:sz w:val="20"/>
+          <w:szCs w:val="20"/>
+        </w:rPr>
+        <w:t xml:space="preserve"> Mash also generates data-driven covariance matrices corresponding </w:t>
+      </w:r>
+      <w:r>
+        <w:rPr>
+          <w:rFonts w:eastAsia="Arial Unicode MS" w:cs="Arial" w:ascii="ARial" w:hAnsi="ARial"/>
+          <w:b w:val="false"/>
+          <w:bCs w:val="false"/>
+          <w:i w:val="false"/>
+          <w:iCs w:val="false"/>
+          <w:color w:val="000000"/>
+          <w:sz w:val="20"/>
+          <w:szCs w:val="20"/>
+        </w:rPr>
+        <w:t>to</w:t>
+      </w:r>
+      <w:r>
+        <w:rPr>
+          <w:rFonts w:eastAsia="Arial Unicode MS" w:cs="Arial" w:ascii="ARial" w:hAnsi="ARial"/>
+          <w:b w:val="false"/>
+          <w:bCs w:val="false"/>
+          <w:i w:val="false"/>
+          <w:iCs w:val="false"/>
+          <w:color w:val="000000"/>
+          <w:sz w:val="20"/>
+          <w:szCs w:val="20"/>
+        </w:rPr>
+        <w:t xml:space="preserve"> major patterns of SNP effects present in the data. We generated six data-driven matrices per mash run, five (denoted DD_PCA_1 through DD_PCA_5) produced by singular value decomposition (SVD) of an overall matrix, denoted ‘DD_tPCA’. We used SVD to present vectors of garden-specific effects for each numbered DD_PCA matrix, </w:t>
       </w:r>
       <w:r>
         <w:rPr>
@@ -11001,17 +12175,7 @@
           <w:sz w:val="20"/>
           <w:szCs w:val="20"/>
         </w:rPr>
-        <w:t>F</w:t>
-      </w:r>
-      <w:r>
-        <w:rPr>
-          <w:rFonts w:cs="Arial" w:ascii="Arial" w:hAnsi="Arial"/>
-          <w:b/>
-          <w:color w:val="000000"/>
-          <w:sz w:val="20"/>
-          <w:szCs w:val="20"/>
-        </w:rPr>
-        <w:t>igure 1.</w:t>
+        <w:t>Figure 1.</w:t>
       </w:r>
       <w:r>
         <w:rPr>
@@ -11326,7 +12490,7 @@
           <w:szCs w:val="20"/>
           <w:lang w:eastAsia="en-US" w:bidi="ar-SA"/>
         </w:rPr>
-        <w:t>(a-c) Green-up date. (d-f) Flowering date. (a,d) Single-garden effect representations (eigenvectors) of the DD_tPCA data-derived matrices. The percent variation explained of DD_tPCA by each eigenvector is shown on the y-axis. Common gardens are arranged in latitudinal order along the x-axis. In addition, the first eigenvector corresponds to DD_PCA_1, and second corresponds to DD_PCA_2. (b,e) The number of SNPs with significant effects in both conditions that exhibit antagonistic pleiotropy between that pair of conditions. (c,f) Same as (b,e) except for differential sensitivity.</w:t>
+        <w:t>(a-c) Green-up date. (d-f) Flowering date. (a,d) Single-garden effect representations (eigenvectors) of the DD_tPCA data-driven matrices. The percent variation explained of DD_tPCA by each eigenvector is shown on the y-axis. Common gardens are arranged in latitudinal order along the x-axis. In addition, the first eigenvector corresponds to DD_PCA_1, and second corresponds to DD_PCA_2. (b,e) The number of SNPs with significant effects in both conditions that exhibit antagonistic pleiotropy between that pair of conditions. (c,f) Same as (b,e) except for differential sensitivity.</w:t>
       </w:r>
     </w:p>
     <w:p>
@@ -11960,7 +13124,7 @@
       <w:rPr>
         <w:color w:val="000000"/>
       </w:rPr>
-      <w:t>16</w:t>
+      <w:t>17</w:t>
     </w:r>
     <w:r>
       <w:rPr>
@@ -12116,6 +13280,13 @@
       <w:bCs/>
       <w:sz w:val="20"/>
       <w:szCs w:val="20"/>
+    </w:rPr>
+  </w:style>
+  <w:style w:type="character" w:styleId="Bullets">
+    <w:name w:val="Bullets"/>
+    <w:qFormat/>
+    <w:rPr>
+      <w:rFonts w:ascii="OpenSymbol" w:hAnsi="OpenSymbol" w:eastAsia="OpenSymbol" w:cs="OpenSymbol"/>
     </w:rPr>
   </w:style>
   <w:style w:type="paragraph" w:styleId="Heading">

</xml_diff>